<commit_message>
#134 Demo doc file: Temp eraser features
</commit_message>
<xml_diff>
--- a/Rsx/demos.docx
+++ b/Rsx/demos.docx
@@ -167,10 +167,7 @@
               <w:t xml:space="preserve"> </w:t>
             </w:r>
             <w:r>
-              <w:t>hovered</w:t>
-            </w:r>
-            <w:r>
-              <w:t>)</w:t>
+              <w:t>hovered)</w:t>
             </w:r>
           </w:p>
         </w:tc>
@@ -368,6 +365,158 @@
       <w:pPr>
         <w:spacing w:after="0"/>
       </w:pPr>
+    </w:p>
+    <w:p>
+      <w:pPr>
+        <w:spacing w:after="0"/>
+        <w:rPr>
+          <w:b/>
+          <w:bCs/>
+          <w:color w:val="C00000"/>
+        </w:rPr>
+      </w:pPr>
+      <w:r>
+        <w:rPr>
+          <w:b/>
+          <w:bCs/>
+          <w:color w:val="C00000"/>
+        </w:rPr>
+        <w:t>Texture Eraser</w:t>
+      </w:r>
+    </w:p>
+    <w:p>
+      <w:pPr>
+        <w:pStyle w:val="ListParagraph"/>
+        <w:numPr>
+          <w:ilvl w:val="0"/>
+          <w:numId w:val="3"/>
+        </w:numPr>
+        <w:spacing w:after="0"/>
+        <w:rPr>
+          <w:color w:val="C00000"/>
+        </w:rPr>
+      </w:pPr>
+      <w:r>
+        <w:rPr>
+          <w:color w:val="C00000"/>
+          <w:lang w:val="ru-RU"/>
+        </w:rPr>
+        <w:t>Стирание</w:t>
+      </w:r>
+    </w:p>
+    <w:p>
+      <w:pPr>
+        <w:pStyle w:val="ListParagraph"/>
+        <w:numPr>
+          <w:ilvl w:val="0"/>
+          <w:numId w:val="3"/>
+        </w:numPr>
+        <w:spacing w:after="0"/>
+        <w:rPr>
+          <w:color w:val="C00000"/>
+        </w:rPr>
+      </w:pPr>
+      <w:r>
+        <w:rPr>
+          <w:color w:val="C00000"/>
+          <w:lang w:val="ru-RU"/>
+        </w:rPr>
+        <w:t>Сброс</w:t>
+      </w:r>
+    </w:p>
+    <w:p>
+      <w:pPr>
+        <w:pStyle w:val="ListParagraph"/>
+        <w:numPr>
+          <w:ilvl w:val="0"/>
+          <w:numId w:val="3"/>
+        </w:numPr>
+        <w:spacing w:after="0"/>
+        <w:rPr>
+          <w:color w:val="C00000"/>
+        </w:rPr>
+      </w:pPr>
+      <w:r>
+        <w:rPr>
+          <w:color w:val="C00000"/>
+          <w:lang w:val="ru-RU"/>
+        </w:rPr>
+        <w:t>Выбор курсора</w:t>
+      </w:r>
+    </w:p>
+    <w:p>
+      <w:pPr>
+        <w:pStyle w:val="ListParagraph"/>
+        <w:numPr>
+          <w:ilvl w:val="0"/>
+          <w:numId w:val="3"/>
+        </w:numPr>
+        <w:spacing w:after="0"/>
+        <w:rPr>
+          <w:color w:val="C00000"/>
+        </w:rPr>
+      </w:pPr>
+      <w:r>
+        <w:rPr>
+          <w:color w:val="C00000"/>
+          <w:lang w:val="ru-RU"/>
+        </w:rPr>
+        <w:t>Изменение размера</w:t>
+      </w:r>
+      <w:r>
+        <w:rPr>
+          <w:color w:val="C00000"/>
+          <w:lang w:val="ru-RU"/>
+        </w:rPr>
+        <w:t xml:space="preserve"> кисти</w:t>
+      </w:r>
+      <w:r>
+        <w:rPr>
+          <w:color w:val="C00000"/>
+          <w:lang w:val="ru-RU"/>
+        </w:rPr>
+        <w:t xml:space="preserve"> колесом</w:t>
+      </w:r>
+    </w:p>
+    <w:p>
+      <w:pPr>
+        <w:pStyle w:val="ListParagraph"/>
+        <w:numPr>
+          <w:ilvl w:val="0"/>
+          <w:numId w:val="3"/>
+        </w:numPr>
+        <w:spacing w:after="0"/>
+        <w:rPr>
+          <w:color w:val="C00000"/>
+        </w:rPr>
+      </w:pPr>
+      <w:r>
+        <w:rPr>
+          <w:color w:val="C00000"/>
+          <w:lang w:val="ru-RU"/>
+        </w:rPr>
+        <w:t>Выбор кистей</w:t>
+      </w:r>
+    </w:p>
+    <w:p>
+      <w:pPr>
+        <w:pStyle w:val="ListParagraph"/>
+        <w:numPr>
+          <w:ilvl w:val="0"/>
+          <w:numId w:val="3"/>
+        </w:numPr>
+        <w:spacing w:after="0"/>
+        <w:rPr>
+          <w:color w:val="C00000"/>
+        </w:rPr>
+      </w:pPr>
+      <w:r>
+        <w:rPr>
+          <w:color w:val="C00000"/>
+          <w:lang w:val="ru-RU"/>
+        </w:rPr>
+        <w:t>Опция дрожания</w:t>
+      </w:r>
     </w:p>
     <w:sectPr>
       <w:footerReference w:type="default" r:id="rId7"/>
@@ -663,11 +812,103 @@
       </w:pPr>
     </w:lvl>
   </w:abstractNum>
+  <w:abstractNum w:abstractNumId="2" w15:restartNumberingAfterBreak="0">
+    <w:nsid w:val="419F28E6"/>
+    <w:multiLevelType w:val="hybridMultilevel"/>
+    <w:tmpl w:val="4C360758"/>
+    <w:lvl w:ilvl="0" w:tplc="0409000F">
+      <w:start w:val="1"/>
+      <w:numFmt w:val="decimal"/>
+      <w:lvlText w:val="%1."/>
+      <w:lvlJc w:val="left"/>
+      <w:pPr>
+        <w:ind w:left="720" w:hanging="360"/>
+      </w:pPr>
+      <w:rPr>
+        <w:rFonts w:hint="default"/>
+      </w:rPr>
+    </w:lvl>
+    <w:lvl w:ilvl="1" w:tplc="04090019" w:tentative="1">
+      <w:start w:val="1"/>
+      <w:numFmt w:val="lowerLetter"/>
+      <w:lvlText w:val="%2."/>
+      <w:lvlJc w:val="left"/>
+      <w:pPr>
+        <w:ind w:left="1440" w:hanging="360"/>
+      </w:pPr>
+    </w:lvl>
+    <w:lvl w:ilvl="2" w:tplc="0409001B" w:tentative="1">
+      <w:start w:val="1"/>
+      <w:numFmt w:val="lowerRoman"/>
+      <w:lvlText w:val="%3."/>
+      <w:lvlJc w:val="right"/>
+      <w:pPr>
+        <w:ind w:left="2160" w:hanging="180"/>
+      </w:pPr>
+    </w:lvl>
+    <w:lvl w:ilvl="3" w:tplc="0409000F" w:tentative="1">
+      <w:start w:val="1"/>
+      <w:numFmt w:val="decimal"/>
+      <w:lvlText w:val="%4."/>
+      <w:lvlJc w:val="left"/>
+      <w:pPr>
+        <w:ind w:left="2880" w:hanging="360"/>
+      </w:pPr>
+    </w:lvl>
+    <w:lvl w:ilvl="4" w:tplc="04090019" w:tentative="1">
+      <w:start w:val="1"/>
+      <w:numFmt w:val="lowerLetter"/>
+      <w:lvlText w:val="%5."/>
+      <w:lvlJc w:val="left"/>
+      <w:pPr>
+        <w:ind w:left="3600" w:hanging="360"/>
+      </w:pPr>
+    </w:lvl>
+    <w:lvl w:ilvl="5" w:tplc="0409001B" w:tentative="1">
+      <w:start w:val="1"/>
+      <w:numFmt w:val="lowerRoman"/>
+      <w:lvlText w:val="%6."/>
+      <w:lvlJc w:val="right"/>
+      <w:pPr>
+        <w:ind w:left="4320" w:hanging="180"/>
+      </w:pPr>
+    </w:lvl>
+    <w:lvl w:ilvl="6" w:tplc="0409000F" w:tentative="1">
+      <w:start w:val="1"/>
+      <w:numFmt w:val="decimal"/>
+      <w:lvlText w:val="%7."/>
+      <w:lvlJc w:val="left"/>
+      <w:pPr>
+        <w:ind w:left="5040" w:hanging="360"/>
+      </w:pPr>
+    </w:lvl>
+    <w:lvl w:ilvl="7" w:tplc="04090019" w:tentative="1">
+      <w:start w:val="1"/>
+      <w:numFmt w:val="lowerLetter"/>
+      <w:lvlText w:val="%8."/>
+      <w:lvlJc w:val="left"/>
+      <w:pPr>
+        <w:ind w:left="5760" w:hanging="360"/>
+      </w:pPr>
+    </w:lvl>
+    <w:lvl w:ilvl="8" w:tplc="0409001B" w:tentative="1">
+      <w:start w:val="1"/>
+      <w:numFmt w:val="lowerRoman"/>
+      <w:lvlText w:val="%9."/>
+      <w:lvlJc w:val="right"/>
+      <w:pPr>
+        <w:ind w:left="6480" w:hanging="180"/>
+      </w:pPr>
+    </w:lvl>
+  </w:abstractNum>
   <w:num w:numId="1" w16cid:durableId="1256473307">
     <w:abstractNumId w:val="0"/>
   </w:num>
   <w:num w:numId="2" w16cid:durableId="559483147">
     <w:abstractNumId w:val="1"/>
+  </w:num>
+  <w:num w:numId="3" w16cid:durableId="894513179">
+    <w:abstractNumId w:val="2"/>
   </w:num>
 </w:numbering>
 </file>

</xml_diff>